<commit_message>
Revised model document and installation guide are included
</commit_message>
<xml_diff>
--- a/Documentation/Cleveland_TDM_Installation_Guide_February_2021.docx
+++ b/Documentation/Cleveland_TDM_Installation_Guide_February_2021.docx
@@ -4,7 +4,9 @@
   <w:body>
     <w:p>
       <w:bookmarkStart w:id="0" w:name="_Hlk63157368"/>
+      <w:bookmarkStart w:id="1" w:name="_GoBack"/>
       <w:bookmarkEnd w:id="0"/>
+      <w:bookmarkEnd w:id="1"/>
     </w:p>
     <w:p/>
     <w:p>
@@ -19,9 +21,10 @@
         <w:rPr>
           <w:b/>
         </w:rPr>
-        <w:t>Cleveland Metropolitan Organization</w:t>
+        <w:t>Cleveland Urban Area Metropolitan Planning Organization Travel Demand Model</w:t>
       </w:r>
     </w:p>
+    <w:p/>
     <w:p>
       <w:pPr>
         <w:pStyle w:val="Title"/>
@@ -33,29 +36,13 @@
       <w:r>
         <w:rPr>
           <w:b/>
-        </w:rPr>
-        <w:t>Travel Demand Model</w:t>
-      </w:r>
-    </w:p>
-    <w:p/>
-    <w:p>
-      <w:pPr>
-        <w:pStyle w:val="Title"/>
-        <w:jc w:val="center"/>
-        <w:rPr>
-          <w:b/>
-        </w:rPr>
-      </w:pPr>
-      <w:r>
-        <w:rPr>
-          <w:b/>
           <w:noProof/>
         </w:rPr>
         <w:drawing>
-          <wp:inline distT="0" distB="0" distL="0" distR="0" wp14:anchorId="00F96E14" wp14:editId="3DA7519B">
-            <wp:extent cx="2476500" cy="628650"/>
-            <wp:effectExtent l="0" t="0" r="0" b="0"/>
-            <wp:docPr id="2" name="Picture 2"/>
+          <wp:inline distT="0" distB="0" distL="0" distR="0" wp14:anchorId="5C763C6C" wp14:editId="3EF8EB1A">
+            <wp:extent cx="3215549" cy="632460"/>
+            <wp:effectExtent l="0" t="0" r="4445" b="0"/>
+            <wp:docPr id="8" name="Picture 8"/>
             <wp:cNvGraphicFramePr>
               <a:graphicFrameLocks xmlns:a="http://schemas.openxmlformats.org/drawingml/2006/main" noChangeAspect="1"/>
             </wp:cNvGraphicFramePr>
@@ -63,11 +50,11 @@
               <a:graphicData uri="http://schemas.openxmlformats.org/drawingml/2006/picture">
                 <pic:pic xmlns:pic="http://schemas.openxmlformats.org/drawingml/2006/picture">
                   <pic:nvPicPr>
-                    <pic:cNvPr id="2" name="cleveland.bmp"/>
+                    <pic:cNvPr id="4" name="Logo Horz.jpg"/>
                     <pic:cNvPicPr/>
                   </pic:nvPicPr>
                   <pic:blipFill>
-                    <a:blip r:embed="rId10">
+                    <a:blip r:embed="rId10" cstate="print">
                       <a:extLst>
                         <a:ext uri="{28A0092B-C50C-407E-A947-70E740481C1C}">
                           <a14:useLocalDpi xmlns:a14="http://schemas.microsoft.com/office/drawing/2010/main" val="0"/>
@@ -81,7 +68,7 @@
                   <pic:spPr>
                     <a:xfrm>
                       <a:off x="0" y="0"/>
-                      <a:ext cx="2476500" cy="628650"/>
+                      <a:ext cx="3223042" cy="633934"/>
                     </a:xfrm>
                     <a:prstGeom prst="rect">
                       <a:avLst/>
@@ -94,15 +81,7 @@
         </w:drawing>
       </w:r>
     </w:p>
-    <w:p>
-      <w:pPr>
-        <w:pStyle w:val="Title"/>
-        <w:jc w:val="center"/>
-        <w:rPr>
-          <w:b/>
-        </w:rPr>
-      </w:pPr>
-    </w:p>
+    <w:p/>
     <w:p>
       <w:pPr>
         <w:pStyle w:val="Title"/>
@@ -1341,23 +1320,23 @@
           <w:numId w:val="11"/>
         </w:numPr>
       </w:pPr>
-      <w:bookmarkStart w:id="1" w:name="_Toc63175492"/>
+      <w:bookmarkStart w:id="2" w:name="_Toc63175492"/>
       <w:r>
         <w:lastRenderedPageBreak/>
         <w:t>Introduction</w:t>
       </w:r>
-      <w:bookmarkEnd w:id="1"/>
+      <w:bookmarkEnd w:id="2"/>
     </w:p>
     <w:p/>
     <w:p>
       <w:pPr>
         <w:pStyle w:val="Heading2"/>
       </w:pPr>
-      <w:bookmarkStart w:id="2" w:name="_Toc63175493"/>
+      <w:bookmarkStart w:id="3" w:name="_Toc63175493"/>
       <w:r>
         <w:t>Model Overview</w:t>
       </w:r>
-      <w:bookmarkEnd w:id="2"/>
+      <w:bookmarkEnd w:id="3"/>
     </w:p>
     <w:p>
       <w:pPr>
@@ -1397,7 +1376,7 @@
         <w:pStyle w:val="FigCaption"/>
         <w:jc w:val="left"/>
       </w:pPr>
-      <w:bookmarkStart w:id="3" w:name="_Ref63077844"/>
+      <w:bookmarkStart w:id="4" w:name="_Ref63077844"/>
       <w:r>
         <w:t xml:space="preserve">Figure </w:t>
       </w:r>
@@ -1431,7 +1410,7 @@
         </w:rPr>
         <w:fldChar w:fldCharType="end"/>
       </w:r>
-      <w:bookmarkEnd w:id="3"/>
+      <w:bookmarkEnd w:id="4"/>
       <w:r>
         <w:t>:  Travel Model System</w:t>
       </w:r>
@@ -2862,11 +2841,11 @@
       <w:pPr>
         <w:pStyle w:val="Heading2"/>
       </w:pPr>
-      <w:bookmarkStart w:id="4" w:name="_Toc63175494"/>
+      <w:bookmarkStart w:id="5" w:name="_Toc63175494"/>
       <w:r>
         <w:t>Directory Structure and File Naming</w:t>
       </w:r>
-      <w:bookmarkEnd w:id="4"/>
+      <w:bookmarkEnd w:id="5"/>
     </w:p>
     <w:p>
       <w:pPr>
@@ -2954,11 +2933,7 @@
         <w:fldChar w:fldCharType="end"/>
       </w:r>
       <w:r>
-        <w:t xml:space="preserve">.  The TransCAD scenario manager is used to create scenarios and will by default look for these files by the names shown in the respective tables and in the </w:t>
-      </w:r>
-      <w:r>
-        <w:lastRenderedPageBreak/>
-        <w:t xml:space="preserve">relative directory structure shown in </w:t>
+        <w:t xml:space="preserve">.  The TransCAD scenario manager is used to create scenarios and will by default look for these files by the names shown in the respective tables and in the relative directory structure shown in </w:t>
       </w:r>
       <w:r>
         <w:fldChar w:fldCharType="begin"/>
@@ -2990,8 +2965,9 @@
         <w:pStyle w:val="FigCaption"/>
         <w:jc w:val="left"/>
       </w:pPr>
-      <w:bookmarkStart w:id="5" w:name="_Ref63078401"/>
-      <w:r>
+      <w:bookmarkStart w:id="6" w:name="_Ref63078401"/>
+      <w:r>
+        <w:lastRenderedPageBreak/>
         <w:t xml:space="preserve">Figure </w:t>
       </w:r>
       <w:r>
@@ -3024,7 +3000,7 @@
         </w:rPr>
         <w:fldChar w:fldCharType="end"/>
       </w:r>
-      <w:bookmarkEnd w:id="5"/>
+      <w:bookmarkEnd w:id="6"/>
       <w:r>
         <w:t>:  Directory Structure</w:t>
       </w:r>
@@ -3149,7 +3125,7 @@
         <w:pStyle w:val="FigCaption"/>
         <w:jc w:val="left"/>
       </w:pPr>
-      <w:bookmarkStart w:id="6" w:name="_Ref63078418"/>
+      <w:bookmarkStart w:id="7" w:name="_Ref63078418"/>
       <w:r>
         <w:t xml:space="preserve">Table </w:t>
       </w:r>
@@ -3183,7 +3159,7 @@
         </w:rPr>
         <w:fldChar w:fldCharType="end"/>
       </w:r>
-      <w:bookmarkEnd w:id="6"/>
+      <w:bookmarkEnd w:id="7"/>
       <w:r>
         <w:t>:  Name and Description of Parameter Files</w:t>
       </w:r>
@@ -3587,7 +3563,6 @@
           </w:tcPr>
           <w:p>
             <w:r>
-              <w:lastRenderedPageBreak/>
               <w:t>MODESHARES_LARGE.BIN</w:t>
             </w:r>
           </w:p>
@@ -3703,8 +3678,9 @@
         <w:pStyle w:val="FigCaption"/>
         <w:jc w:val="left"/>
       </w:pPr>
-      <w:bookmarkStart w:id="7" w:name="_Ref63079622"/>
-      <w:r>
+      <w:bookmarkStart w:id="8" w:name="_Ref63079622"/>
+      <w:r>
+        <w:lastRenderedPageBreak/>
         <w:t xml:space="preserve">Table </w:t>
       </w:r>
       <w:r>
@@ -3737,7 +3713,7 @@
         </w:rPr>
         <w:fldChar w:fldCharType="end"/>
       </w:r>
-      <w:bookmarkEnd w:id="7"/>
+      <w:bookmarkEnd w:id="8"/>
       <w:r>
         <w:t>:  Scenario Input Files</w:t>
       </w:r>
@@ -3957,7 +3933,7 @@
         <w:pStyle w:val="FigCaption"/>
         <w:jc w:val="left"/>
       </w:pPr>
-      <w:bookmarkStart w:id="8" w:name="_Ref63086761"/>
+      <w:bookmarkStart w:id="9" w:name="_Ref63086761"/>
       <w:r>
         <w:t xml:space="preserve">Table </w:t>
       </w:r>
@@ -3991,7 +3967,7 @@
         </w:rPr>
         <w:fldChar w:fldCharType="end"/>
       </w:r>
-      <w:bookmarkEnd w:id="8"/>
+      <w:bookmarkEnd w:id="9"/>
       <w:r>
         <w:t>:  Scenario Interim Files</w:t>
       </w:r>
@@ -4441,7 +4417,6 @@
           </w:tcPr>
           <w:p>
             <w:r>
-              <w:lastRenderedPageBreak/>
               <w:t>MDCV_TRIPS.MTX</w:t>
             </w:r>
           </w:p>
@@ -4710,6 +4685,7 @@
           </w:tcPr>
           <w:p>
             <w:r>
+              <w:lastRenderedPageBreak/>
               <w:t>MDIX_TRIPS.MTX</w:t>
             </w:r>
           </w:p>
@@ -4894,7 +4870,7 @@
         <w:pStyle w:val="FigCaption"/>
         <w:jc w:val="left"/>
       </w:pPr>
-      <w:bookmarkStart w:id="9" w:name="_Ref63086955"/>
+      <w:bookmarkStart w:id="10" w:name="_Ref63086955"/>
       <w:r>
         <w:t xml:space="preserve">Table </w:t>
       </w:r>
@@ -4928,7 +4904,7 @@
         </w:rPr>
         <w:fldChar w:fldCharType="end"/>
       </w:r>
-      <w:bookmarkEnd w:id="9"/>
+      <w:bookmarkEnd w:id="10"/>
       <w:r>
         <w:t xml:space="preserve">:  Scenario </w:t>
       </w:r>
@@ -5501,11 +5477,11 @@
       <w:pPr>
         <w:pStyle w:val="Heading2"/>
       </w:pPr>
-      <w:bookmarkStart w:id="10" w:name="_Toc63175495"/>
+      <w:bookmarkStart w:id="11" w:name="_Toc63175495"/>
       <w:r>
         <w:t>Input Files</w:t>
       </w:r>
-      <w:bookmarkEnd w:id="10"/>
+      <w:bookmarkEnd w:id="11"/>
     </w:p>
     <w:p>
       <w:pPr>
@@ -5641,14 +5617,14 @@
           <w:numId w:val="11"/>
         </w:numPr>
       </w:pPr>
-      <w:bookmarkStart w:id="11" w:name="_Toc63175496"/>
+      <w:bookmarkStart w:id="12" w:name="_Toc63175496"/>
       <w:r>
         <w:t>Model</w:t>
       </w:r>
       <w:r>
         <w:t xml:space="preserve"> Setup and Installation</w:t>
       </w:r>
-      <w:bookmarkEnd w:id="11"/>
+      <w:bookmarkEnd w:id="12"/>
     </w:p>
     <w:p>
       <w:r>
@@ -5716,33 +5692,11 @@
           <w:rFonts w:asciiTheme="majorHAnsi" w:hAnsiTheme="majorHAnsi" w:cstheme="majorHAnsi"/>
           <w:color w:val="F93844"/>
         </w:rPr>
-        <w:t xml:space="preserve">Step </w:t>
-      </w:r>
-      <w:r>
-        <w:rPr>
-          <w:rFonts w:asciiTheme="majorHAnsi" w:hAnsiTheme="majorHAnsi" w:cstheme="majorHAnsi"/>
-          <w:color w:val="F93844"/>
-        </w:rPr>
-        <w:t>2</w:t>
-      </w:r>
-      <w:r>
-        <w:rPr>
-          <w:rFonts w:asciiTheme="majorHAnsi" w:hAnsiTheme="majorHAnsi" w:cstheme="majorHAnsi"/>
-          <w:color w:val="F93844"/>
-        </w:rPr>
-        <w:t xml:space="preserve">: </w:t>
-      </w:r>
-      <w:r>
-        <w:rPr>
-          <w:rFonts w:asciiTheme="majorHAnsi" w:hAnsiTheme="majorHAnsi" w:cstheme="majorHAnsi"/>
-          <w:color w:val="F93844"/>
-        </w:rPr>
-        <w:t xml:space="preserve"> Model_table.bin file</w:t>
+        <w:t>Step 2:  Model_table.bin file</w:t>
       </w:r>
     </w:p>
     <w:p>
       <w:r>
-        <w:lastRenderedPageBreak/>
         <w:t xml:space="preserve">This step is for information purpose only. The user should not edit any parameters in this file, unless it’s mandatory. This model table has </w:t>
       </w:r>
       <w:r>
@@ -5810,10 +5764,7 @@
         <w:jc w:val="both"/>
       </w:pPr>
       <w:r>
-        <w:t xml:space="preserve">This step is for information purpose only. </w:t>
-      </w:r>
-      <w:r>
-        <w:t xml:space="preserve"> </w:t>
+        <w:t xml:space="preserve">This step is for information purpose only.  </w:t>
       </w:r>
       <w:r>
         <w:t>When a scenario is created, specific information about that scenario is stored in the ARR file.  This file contains specific information about all scenarios that have been created through the model GUI.  This file is not editable except through the user interface.</w:t>
@@ -6508,7 +6459,6 @@
         </w:numPr>
       </w:pPr>
       <w:r>
-        <w:lastRenderedPageBreak/>
         <w:t xml:space="preserve">Tools – </w:t>
       </w:r>
       <w:r>
@@ -6551,12 +6501,12 @@
           <w:numId w:val="11"/>
         </w:numPr>
       </w:pPr>
-      <w:bookmarkStart w:id="12" w:name="_Toc63175497"/>
+      <w:bookmarkStart w:id="13" w:name="_Toc63175497"/>
       <w:r>
         <w:lastRenderedPageBreak/>
         <w:t>Running the Existing Scenarios</w:t>
       </w:r>
-      <w:bookmarkEnd w:id="12"/>
+      <w:bookmarkEnd w:id="13"/>
     </w:p>
     <w:p>
       <w:r>
@@ -6571,10 +6521,7 @@
         <w:t>The user can</w:t>
       </w:r>
       <w:r>
-        <w:t xml:space="preserve"> </w:t>
-      </w:r>
-      <w:r>
-        <w:t xml:space="preserve">also </w:t>
+        <w:t xml:space="preserve"> also </w:t>
       </w:r>
       <w:r>
         <w:t xml:space="preserve">view the files associated with each scenario by highlighting the scenario in question and selecting the “Setup” button. This opens the Project Scenarios window. From there </w:t>
@@ -6592,7 +6539,6 @@
         <w:rPr>
           <w:noProof/>
         </w:rPr>
-        <w:lastRenderedPageBreak/>
         <mc:AlternateContent>
           <mc:Choice Requires="wps">
             <w:drawing>
@@ -6999,11 +6945,12 @@
           <w:numId w:val="11"/>
         </w:numPr>
       </w:pPr>
-      <w:bookmarkStart w:id="13" w:name="_Toc63175498"/>
-      <w:r>
+      <w:bookmarkStart w:id="14" w:name="_Toc63175498"/>
+      <w:r>
+        <w:lastRenderedPageBreak/>
         <w:t>Model Report File</w:t>
       </w:r>
-      <w:bookmarkEnd w:id="13"/>
+      <w:bookmarkEnd w:id="14"/>
     </w:p>
     <w:p>
       <w:pPr>
@@ -7033,11 +6980,7 @@
         <w:t xml:space="preserve">. </w:t>
       </w:r>
       <w:r>
-        <w:t xml:space="preserve">The report file is a text file that includes model </w:t>
-      </w:r>
-      <w:r>
-        <w:lastRenderedPageBreak/>
-        <w:t xml:space="preserve">performance outputs from each model stage where model performance output is required.  The output from each subsequent stage is simply appended to the end of the report file.  </w:t>
+        <w:t xml:space="preserve">The report file is a text file that includes model performance outputs from each model stage where model performance output is required.  The output from each subsequent stage is simply appended to the end of the report file.  </w:t>
       </w:r>
     </w:p>
     <w:p>
@@ -7053,11 +6996,11 @@
           <w:numId w:val="11"/>
         </w:numPr>
       </w:pPr>
-      <w:bookmarkStart w:id="14" w:name="_Toc63175499"/>
+      <w:bookmarkStart w:id="15" w:name="_Toc63175499"/>
       <w:r>
         <w:t>Scenario Planning</w:t>
       </w:r>
-      <w:bookmarkEnd w:id="14"/>
+      <w:bookmarkEnd w:id="15"/>
     </w:p>
     <w:p>
       <w:pPr>
@@ -7101,11 +7044,11 @@
       <w:pPr>
         <w:pStyle w:val="Heading2"/>
       </w:pPr>
-      <w:bookmarkStart w:id="15" w:name="_Toc63175500"/>
+      <w:bookmarkStart w:id="16" w:name="_Toc63175500"/>
       <w:r>
         <w:t>Scenario Inputs</w:t>
       </w:r>
-      <w:bookmarkEnd w:id="15"/>
+      <w:bookmarkEnd w:id="16"/>
     </w:p>
     <w:p>
       <w:pPr>
@@ -7167,11 +7110,11 @@
       <w:pPr>
         <w:pStyle w:val="Heading2"/>
       </w:pPr>
-      <w:bookmarkStart w:id="16" w:name="_Toc63175501"/>
+      <w:bookmarkStart w:id="17" w:name="_Toc63175501"/>
       <w:r>
         <w:t>Adding a New Scenario</w:t>
       </w:r>
-      <w:bookmarkEnd w:id="16"/>
+      <w:bookmarkEnd w:id="17"/>
     </w:p>
     <w:p>
       <w:pPr>
@@ -7239,6 +7182,10 @@
         <w:jc w:val="center"/>
       </w:pPr>
       <w:r>
+        <w:rPr>
+          <w:noProof/>
+        </w:rPr>
+        <w:lastRenderedPageBreak/>
         <mc:AlternateContent>
           <mc:Choice Requires="wps">
             <w:drawing>
@@ -7403,25 +7350,7 @@
         <w:jc w:val="both"/>
       </w:pPr>
       <w:r>
-        <w:t xml:space="preserve">The user can select to view either the input or the output files by selecting the appropriate radio button under the file listing scroll box.  The status column indicates </w:t>
-      </w:r>
-      <w:r>
-        <w:t>whether</w:t>
-      </w:r>
-      <w:r>
-        <w:t xml:space="preserve"> the file already exists.  As with the base year scenario, the user should check to see that all input files exist before executing the model.  Further, if performance testing and output files from previous runs need to be saved, the user can change the name and/or location of the output files </w:t>
-      </w:r>
-      <w:r>
-        <w:t>to</w:t>
-      </w:r>
-      <w:r>
-        <w:t xml:space="preserve"> avoid overwriting existing files.  The highlighted file can be changed with the File button.  The Dir button allows for global changes to file locations.  The Open button allows the user to open and view the TransCAD file that is highlighted </w:t>
-      </w:r>
-      <w:r>
-        <w:t>to</w:t>
-      </w:r>
-      <w:r>
-        <w:t xml:space="preserve"> verify the contents.</w:t>
+        <w:t>The user can select to view either the input or the output files by selecting the appropriate radio button under the file listing scroll box.  The status column indicates whether the file already exists.  As with the base year scenario, the user should check to see that all input files exist before executing the model.  Further, if performance testing and output files from previous runs need to be saved, the user can change the name and/or location of the output files to avoid overwriting existing files.  The highlighted file can be changed with the File button.  The Dir button allows for global changes to file locations.  The Open button allows the user to open and view the TransCAD file that is highlighted to verify the contents.</w:t>
       </w:r>
     </w:p>
     <w:p>
@@ -7433,11 +7362,11 @@
       <w:pPr>
         <w:pStyle w:val="Heading2"/>
       </w:pPr>
-      <w:bookmarkStart w:id="17" w:name="_Toc63175502"/>
+      <w:bookmarkStart w:id="18" w:name="_Toc63175502"/>
       <w:r>
         <w:t>Running a New Scenario</w:t>
       </w:r>
-      <w:bookmarkEnd w:id="17"/>
+      <w:bookmarkEnd w:id="18"/>
     </w:p>
     <w:p>
       <w:pPr>
@@ -7456,8 +7385,6 @@
       <w:pPr>
         <w:jc w:val="both"/>
       </w:pPr>
-      <w:bookmarkStart w:id="18" w:name="_GoBack"/>
-      <w:bookmarkEnd w:id="18"/>
     </w:p>
     <w:p>
       <w:pPr>
@@ -7470,6 +7397,7 @@
       </w:pPr>
       <w:bookmarkStart w:id="19" w:name="_Toc63175503"/>
       <w:r>
+        <w:lastRenderedPageBreak/>
         <w:t>Appendix</w:t>
       </w:r>
       <w:bookmarkEnd w:id="19"/>
@@ -7514,10 +7442,7 @@
         <w:fldChar w:fldCharType="end"/>
       </w:r>
       <w:r>
-        <w:t xml:space="preserve">:  </w:t>
-      </w:r>
-      <w:r>
-        <w:t>SE Data Required Inputs</w:t>
+        <w:t>:  SE Data Required Inputs</w:t>
       </w:r>
     </w:p>
     <w:tbl>
@@ -9814,10 +9739,7 @@
         <w:fldChar w:fldCharType="end"/>
       </w:r>
       <w:r>
-        <w:t xml:space="preserve">:  </w:t>
-      </w:r>
-      <w:r>
-        <w:t>Highway Line Layer Required Inputs</w:t>
+        <w:t>:  Highway Line Layer Required Inputs</w:t>
       </w:r>
     </w:p>
     <w:tbl>
@@ -16546,6 +16468,7 @@
   <w:style w:type="character" w:default="1" w:styleId="DefaultParagraphFont">
     <w:name w:val="Default Paragraph Font"/>
     <w:uiPriority w:val="1"/>
+    <w:semiHidden/>
     <w:unhideWhenUsed/>
   </w:style>
   <w:style w:type="table" w:default="1" w:styleId="TableNormal">
@@ -22099,7 +22022,7 @@
 </file>
 
 <file path=customXml/itemProps2.xml><?xml version="1.0" encoding="utf-8"?>
-<ds:datastoreItem xmlns:ds="http://schemas.openxmlformats.org/officeDocument/2006/customXml" ds:itemID="{43B9C3B1-1A1C-46B1-ADFC-A96037AB9301}">
+<ds:datastoreItem xmlns:ds="http://schemas.openxmlformats.org/officeDocument/2006/customXml" ds:itemID="{B62A1A83-B50C-42EC-BD47-9ED5AA344673}">
   <ds:schemaRefs>
     <ds:schemaRef ds:uri="http://www.w3.org/2001/XMLSchema"/>
     <ds:schemaRef ds:uri="http://www.boldonjames.com/2008/01/sie/internal/label"/>
@@ -22108,7 +22031,7 @@
 </file>
 
 <file path=customXml/itemProps3.xml><?xml version="1.0" encoding="utf-8"?>
-<ds:datastoreItem xmlns:ds="http://schemas.openxmlformats.org/officeDocument/2006/customXml" ds:itemID="{093F7728-BACB-44E0-93B1-D1F8F73085C2}">
+<ds:datastoreItem xmlns:ds="http://schemas.openxmlformats.org/officeDocument/2006/customXml" ds:itemID="{1EF1CF6E-DBD9-499C-9F01-93B4E68196A7}">
   <ds:schemaRefs>
     <ds:schemaRef ds:uri="http://schemas.openxmlformats.org/officeDocument/2006/bibliography"/>
   </ds:schemaRefs>

</xml_diff>